<commit_message>
update phan 3 srs
</commit_message>
<xml_diff>
--- a/CNPM.docx
+++ b/CNPM.docx
@@ -1,6 +1,6 @@
 
 <file path=word/document.xml><?xml version="1.0" encoding="utf-8"?>
-<w:document xmlns:wpc="http://schemas.microsoft.com/office/word/2010/wordprocessingCanvas" xmlns:cx="http://schemas.microsoft.com/office/drawing/2014/chartex" xmlns:mc="http://schemas.openxmlformats.org/markup-compatibility/2006" xmlns:o="urn:schemas-microsoft-com:office:office" xmlns:r="http://schemas.openxmlformats.org/officeDocument/2006/relationships" xmlns:m="http://schemas.openxmlformats.org/officeDocument/2006/math" xmlns:v="urn:schemas-microsoft-com:vml" xmlns:wp14="http://schemas.microsoft.com/office/word/2010/wordprocessingDrawing" xmlns:wp="http://schemas.openxmlformats.org/drawingml/2006/wordprocessingDrawing" xmlns:w10="urn:schemas-microsoft-com:office:word" xmlns:w="http://schemas.openxmlformats.org/wordprocessingml/2006/main" xmlns:w14="http://schemas.microsoft.com/office/word/2010/wordml" xmlns:w15="http://schemas.microsoft.com/office/word/2012/wordml" xmlns:w16se="http://schemas.microsoft.com/office/word/2015/wordml/symex" xmlns:wpg="http://schemas.microsoft.com/office/word/2010/wordprocessingGroup" xmlns:wpi="http://schemas.microsoft.com/office/word/2010/wordprocessingInk" xmlns:wne="http://schemas.microsoft.com/office/word/2006/wordml" xmlns:wps="http://schemas.microsoft.com/office/word/2010/wordprocessingShape" mc:Ignorable="w14 w15 w16se wp14">
+<w:document xmlns:wpc="http://schemas.microsoft.com/office/word/2010/wordprocessingCanvas" xmlns:cx="http://schemas.microsoft.com/office/drawing/2014/chartex" xmlns:cx1="http://schemas.microsoft.com/office/drawing/2015/9/8/chartex" xmlns:cx2="http://schemas.microsoft.com/office/drawing/2015/10/21/chartex" xmlns:cx3="http://schemas.microsoft.com/office/drawing/2016/5/9/chartex" xmlns:cx4="http://schemas.microsoft.com/office/drawing/2016/5/10/chartex" xmlns:cx5="http://schemas.microsoft.com/office/drawing/2016/5/11/chartex" xmlns:cx6="http://schemas.microsoft.com/office/drawing/2016/5/12/chartex" xmlns:cx7="http://schemas.microsoft.com/office/drawing/2016/5/13/chartex" xmlns:cx8="http://schemas.microsoft.com/office/drawing/2016/5/14/chartex" xmlns:mc="http://schemas.openxmlformats.org/markup-compatibility/2006" xmlns:aink="http://schemas.microsoft.com/office/drawing/2016/ink" xmlns:am3d="http://schemas.microsoft.com/office/drawing/2017/model3d" xmlns:o="urn:schemas-microsoft-com:office:office" xmlns:r="http://schemas.openxmlformats.org/officeDocument/2006/relationships" xmlns:m="http://schemas.openxmlformats.org/officeDocument/2006/math" xmlns:v="urn:schemas-microsoft-com:vml" xmlns:wp14="http://schemas.microsoft.com/office/word/2010/wordprocessingDrawing" xmlns:wp="http://schemas.openxmlformats.org/drawingml/2006/wordprocessingDrawing" xmlns:w10="urn:schemas-microsoft-com:office:word" xmlns:w="http://schemas.openxmlformats.org/wordprocessingml/2006/main" xmlns:w14="http://schemas.microsoft.com/office/word/2010/wordml" xmlns:w15="http://schemas.microsoft.com/office/word/2012/wordml" xmlns:w16cex="http://schemas.microsoft.com/office/word/2018/wordml/cex" xmlns:w16cid="http://schemas.microsoft.com/office/word/2016/wordml/cid" xmlns:w16="http://schemas.microsoft.com/office/word/2018/wordml" xmlns:w16sdtdh="http://schemas.microsoft.com/office/word/2020/wordml/sdtdatahash" xmlns:w16se="http://schemas.microsoft.com/office/word/2015/wordml/symex" xmlns:wpg="http://schemas.microsoft.com/office/word/2010/wordprocessingGroup" xmlns:wpi="http://schemas.microsoft.com/office/word/2010/wordprocessingInk" xmlns:wne="http://schemas.microsoft.com/office/word/2006/wordml" xmlns:wps="http://schemas.microsoft.com/office/word/2010/wordprocessingShape" mc:Ignorable="w14 w15 w16se w16cid w16 w16cex w16sdtdh wp14">
   <w:body>
     <w:p>
       <w:pPr>
@@ -395,54 +395,8 @@
                 <w:szCs w:val="26"/>
                 <w:lang w:val="en-US"/>
               </w:rPr>
-              <w:t xml:space="preserve">Thủ </w:t>
+              <w:t>Thủ tục báo cáo</w:t>
             </w:r>
-            <w:proofErr w:type="spellStart"/>
-            <w:r>
-              <w:rPr>
-                <w:sz w:val="26"/>
-                <w:szCs w:val="26"/>
-                <w:lang w:val="en-US"/>
-              </w:rPr>
-              <w:t>tục</w:t>
-            </w:r>
-            <w:proofErr w:type="spellEnd"/>
-            <w:r>
-              <w:rPr>
-                <w:sz w:val="26"/>
-                <w:szCs w:val="26"/>
-                <w:lang w:val="en-US"/>
-              </w:rPr>
-              <w:t xml:space="preserve"> </w:t>
-            </w:r>
-            <w:proofErr w:type="spellStart"/>
-            <w:r>
-              <w:rPr>
-                <w:sz w:val="26"/>
-                <w:szCs w:val="26"/>
-                <w:lang w:val="en-US"/>
-              </w:rPr>
-              <w:t>báo</w:t>
-            </w:r>
-            <w:proofErr w:type="spellEnd"/>
-            <w:r>
-              <w:rPr>
-                <w:sz w:val="26"/>
-                <w:szCs w:val="26"/>
-                <w:lang w:val="en-US"/>
-              </w:rPr>
-              <w:t xml:space="preserve"> </w:t>
-            </w:r>
-            <w:proofErr w:type="spellStart"/>
-            <w:r>
-              <w:rPr>
-                <w:sz w:val="26"/>
-                <w:szCs w:val="26"/>
-                <w:lang w:val="en-US"/>
-              </w:rPr>
-              <w:t>cáo</w:t>
-            </w:r>
-            <w:proofErr w:type="spellEnd"/>
           </w:p>
         </w:tc>
         <w:tc>
@@ -561,7 +515,7 @@
         </w:rPr>
         <w:lastRenderedPageBreak/>
         <w:drawing>
-          <wp:inline distT="0" distB="0" distL="0" distR="0" wp14:anchorId="3BC6027C" wp14:editId="6B041BFA">
+          <wp:inline distT="0" distB="0" distL="0" distR="0" wp14:anchorId="73D07807" wp14:editId="1F99892D">
             <wp:extent cx="5943600" cy="7695565"/>
             <wp:effectExtent l="0" t="0" r="0" b="635"/>
             <wp:docPr id="1" name="Picture 1"/>
@@ -659,8 +613,6 @@
         </w:rPr>
         <w:t>Khách hàng đặt tiệc</w:t>
       </w:r>
-      <w:bookmarkStart w:id="3" w:name="_GoBack"/>
-      <w:bookmarkEnd w:id="3"/>
     </w:p>
     <w:p>
       <w:pPr>
@@ -1332,11 +1284,11 @@
       <w:pPr>
         <w:pStyle w:val="Heading2"/>
       </w:pPr>
-      <w:bookmarkStart w:id="4" w:name="_Toc68213824"/>
+      <w:bookmarkStart w:id="3" w:name="_Toc68213824"/>
       <w:r>
         <w:t xml:space="preserve">Quy trình </w:t>
       </w:r>
-      <w:bookmarkEnd w:id="4"/>
+      <w:bookmarkEnd w:id="3"/>
       <w:r>
         <w:t xml:space="preserve">nghiệp vụ </w:t>
       </w:r>
@@ -1392,7 +1344,7 @@
         </w:rPr>
         <w:lastRenderedPageBreak/>
         <w:drawing>
-          <wp:inline distT="0" distB="0" distL="0" distR="0" wp14:anchorId="0C570B25" wp14:editId="02534783">
+          <wp:inline distT="0" distB="0" distL="0" distR="0" wp14:anchorId="603034B9" wp14:editId="346391F2">
             <wp:extent cx="5943600" cy="7077075"/>
             <wp:effectExtent l="0" t="0" r="0" b="9525"/>
             <wp:docPr id="2" name="Picture 2"/>
@@ -1577,7 +1529,7 @@
         </w:rPr>
         <w:lastRenderedPageBreak/>
         <w:drawing>
-          <wp:inline distT="0" distB="0" distL="0" distR="0" wp14:anchorId="2F496A76" wp14:editId="0CC7E8AF">
+          <wp:inline distT="0" distB="0" distL="0" distR="0" wp14:anchorId="6AE2CA9A" wp14:editId="1983600C">
             <wp:extent cx="5752968" cy="3474720"/>
             <wp:effectExtent l="0" t="0" r="635" b="0"/>
             <wp:docPr id="3" name="Picture 3"/>
@@ -1632,7 +1584,7 @@
           <w:lang w:val="en-US" w:eastAsia="ja-JP"/>
         </w:rPr>
         <w:drawing>
-          <wp:inline distT="0" distB="0" distL="0" distR="0" wp14:anchorId="1C659405" wp14:editId="2BFFAF72">
+          <wp:inline distT="0" distB="0" distL="0" distR="0" wp14:anchorId="600867A0" wp14:editId="3D7C58F7">
             <wp:extent cx="5753100" cy="4019795"/>
             <wp:effectExtent l="0" t="0" r="0" b="0"/>
             <wp:docPr id="5" name="Picture 5"/>
@@ -1708,14 +1660,969 @@
     </w:p>
     <w:p>
       <w:pPr>
+        <w:rPr>
+          <w:noProof/>
+          <w:sz w:val="26"/>
+          <w:szCs w:val="26"/>
+          <w:lang w:val="en-US" w:eastAsia="ja-JP"/>
+        </w:rPr>
+      </w:pPr>
+      <w:bookmarkStart w:id="4" w:name="_Hlk69132096"/>
+      <w:r>
+        <w:rPr>
+          <w:noProof/>
+          <w:sz w:val="26"/>
+          <w:szCs w:val="26"/>
+          <w:lang w:val="en-US" w:eastAsia="ja-JP"/>
+        </w:rPr>
+        <w:lastRenderedPageBreak/>
+        <w:t>Bước 1: Nhân viên gửi giấy đề nghị kèm hợp đồng</w:t>
+      </w:r>
+      <w:r>
+        <w:rPr>
+          <w:noProof/>
+          <w:sz w:val="26"/>
+          <w:szCs w:val="26"/>
+          <w:lang w:val="en-US" w:eastAsia="ja-JP"/>
+        </w:rPr>
+        <w:t>.</w:t>
+      </w:r>
+    </w:p>
+    <w:p>
+      <w:pPr>
+        <w:rPr>
+          <w:noProof/>
+          <w:sz w:val="26"/>
+          <w:szCs w:val="26"/>
+          <w:lang w:val="en-US" w:eastAsia="ja-JP"/>
+        </w:rPr>
+      </w:pPr>
+      <w:r>
+        <w:rPr>
+          <w:noProof/>
+          <w:sz w:val="26"/>
+          <w:szCs w:val="26"/>
+          <w:lang w:val="en-US" w:eastAsia="ja-JP"/>
+        </w:rPr>
+        <w:t xml:space="preserve">Bước 2 : Ban giám đốc ký duyệt </w:t>
+      </w:r>
+      <w:r>
+        <w:rPr>
+          <w:noProof/>
+          <w:sz w:val="26"/>
+          <w:szCs w:val="26"/>
+          <w:lang w:val="en-US" w:eastAsia="ja-JP"/>
+        </w:rPr>
+        <w:t>.</w:t>
+      </w:r>
+    </w:p>
+    <w:p>
+      <w:pPr>
+        <w:pStyle w:val="ListParagraph"/>
+        <w:numPr>
+          <w:ilvl w:val="0"/>
+          <w:numId w:val="6"/>
+        </w:numPr>
+        <w:rPr>
+          <w:noProof/>
+          <w:sz w:val="26"/>
+          <w:szCs w:val="26"/>
+          <w:lang w:val="en-US" w:eastAsia="ja-JP"/>
+        </w:rPr>
+      </w:pPr>
+      <w:r>
+        <w:rPr>
+          <w:noProof/>
+          <w:sz w:val="26"/>
+          <w:szCs w:val="26"/>
+          <w:lang w:val="en-US" w:eastAsia="ja-JP"/>
+        </w:rPr>
+        <w:t>nếu thành công thì nhân viên nhận giáy đề nghị đã được ký duyệt</w:t>
+      </w:r>
+      <w:r>
+        <w:rPr>
+          <w:noProof/>
+          <w:sz w:val="26"/>
+          <w:szCs w:val="26"/>
+          <w:lang w:val="en-US" w:eastAsia="ja-JP"/>
+        </w:rPr>
+        <w:t xml:space="preserve"> </w:t>
+      </w:r>
+      <w:r>
+        <w:rPr>
+          <w:noProof/>
+          <w:sz w:val="26"/>
+          <w:szCs w:val="26"/>
+          <w:lang w:val="en-US" w:eastAsia="ja-JP"/>
+        </w:rPr>
+        <w:t>.</w:t>
+      </w:r>
+    </w:p>
+    <w:p>
+      <w:pPr>
+        <w:pStyle w:val="ListParagraph"/>
+        <w:numPr>
+          <w:ilvl w:val="0"/>
+          <w:numId w:val="6"/>
+        </w:numPr>
+        <w:rPr>
+          <w:noProof/>
+          <w:sz w:val="26"/>
+          <w:szCs w:val="26"/>
+          <w:lang w:val="en-US" w:eastAsia="ja-JP"/>
+        </w:rPr>
+      </w:pPr>
+      <w:r>
+        <w:rPr>
+          <w:noProof/>
+          <w:sz w:val="26"/>
+          <w:szCs w:val="26"/>
+          <w:lang w:val="en-US" w:eastAsia="ja-JP"/>
+        </w:rPr>
+        <w:t>nếu không được ký duyệt , nhân viên sẽ sửa bản hợp đồng</w:t>
+      </w:r>
+      <w:r>
+        <w:rPr>
+          <w:noProof/>
+          <w:sz w:val="26"/>
+          <w:szCs w:val="26"/>
+          <w:lang w:val="en-US" w:eastAsia="ja-JP"/>
+        </w:rPr>
+        <w:t xml:space="preserve"> và gửi lại bản hợp đồng</w:t>
+      </w:r>
+      <w:r>
+        <w:rPr>
+          <w:noProof/>
+          <w:sz w:val="26"/>
+          <w:szCs w:val="26"/>
+          <w:lang w:val="en-US" w:eastAsia="ja-JP"/>
+        </w:rPr>
+        <w:t>.</w:t>
+      </w:r>
+    </w:p>
+    <w:p>
+      <w:pPr>
+        <w:rPr>
+          <w:noProof/>
+          <w:sz w:val="26"/>
+          <w:szCs w:val="26"/>
+          <w:lang w:val="en-US" w:eastAsia="ja-JP"/>
+        </w:rPr>
+      </w:pPr>
+      <w:r>
+        <w:rPr>
+          <w:noProof/>
+          <w:sz w:val="26"/>
+          <w:szCs w:val="26"/>
+          <w:lang w:val="en-US" w:eastAsia="ja-JP"/>
+        </w:rPr>
+        <w:t xml:space="preserve">Bước 3: Nhân viên thực hiện hợp đồng </w:t>
+      </w:r>
+      <w:r>
+        <w:rPr>
+          <w:noProof/>
+          <w:sz w:val="26"/>
+          <w:szCs w:val="26"/>
+          <w:lang w:val="en-US" w:eastAsia="ja-JP"/>
+        </w:rPr>
+        <w:t>.</w:t>
+      </w:r>
+    </w:p>
+    <w:p>
+      <w:pPr>
+        <w:rPr>
+          <w:noProof/>
+          <w:sz w:val="26"/>
+          <w:szCs w:val="26"/>
+          <w:lang w:val="en-US" w:eastAsia="ja-JP"/>
+        </w:rPr>
+      </w:pPr>
+      <w:r>
+        <w:rPr>
+          <w:noProof/>
+          <w:sz w:val="26"/>
+          <w:szCs w:val="26"/>
+          <w:lang w:val="en-US" w:eastAsia="ja-JP"/>
+        </w:rPr>
+        <w:t xml:space="preserve">Bước 4: Gửi phiếu xuất kho </w:t>
+      </w:r>
+      <w:r>
+        <w:rPr>
+          <w:noProof/>
+          <w:sz w:val="26"/>
+          <w:szCs w:val="26"/>
+          <w:lang w:val="en-US" w:eastAsia="ja-JP"/>
+        </w:rPr>
+        <w:t>.</w:t>
+      </w:r>
+    </w:p>
+    <w:p>
+      <w:pPr>
+        <w:rPr>
+          <w:noProof/>
+          <w:sz w:val="26"/>
+          <w:szCs w:val="26"/>
+          <w:lang w:val="en-US" w:eastAsia="ja-JP"/>
+        </w:rPr>
+      </w:pPr>
+      <w:r>
+        <w:rPr>
+          <w:noProof/>
+          <w:sz w:val="26"/>
+          <w:szCs w:val="26"/>
+          <w:lang w:val="en-US" w:eastAsia="ja-JP"/>
+        </w:rPr>
+        <w:t>Bước 5 : Thủ kho kiểm tra xem trong kho còn vật liệu có thể cung cấp không</w:t>
+      </w:r>
+    </w:p>
+    <w:p>
+      <w:pPr>
+        <w:pStyle w:val="ListParagraph"/>
+        <w:numPr>
+          <w:ilvl w:val="0"/>
+          <w:numId w:val="7"/>
+        </w:numPr>
+        <w:rPr>
+          <w:noProof/>
+          <w:sz w:val="26"/>
+          <w:szCs w:val="26"/>
+          <w:lang w:val="en-US" w:eastAsia="ja-JP"/>
+        </w:rPr>
+      </w:pPr>
+      <w:r>
+        <w:rPr>
+          <w:noProof/>
+          <w:sz w:val="26"/>
+          <w:szCs w:val="26"/>
+          <w:lang w:val="en-US" w:eastAsia="ja-JP"/>
+        </w:rPr>
+        <w:t>Nếu còn , nhân viên sẽ lấy đồ đã yêu cầu</w:t>
+      </w:r>
+      <w:r>
+        <w:rPr>
+          <w:noProof/>
+          <w:sz w:val="26"/>
+          <w:szCs w:val="26"/>
+          <w:lang w:val="en-US" w:eastAsia="ja-JP"/>
+        </w:rPr>
+        <w:t>.</w:t>
+      </w:r>
+    </w:p>
+    <w:p>
+      <w:pPr>
+        <w:pStyle w:val="ListParagraph"/>
+        <w:numPr>
+          <w:ilvl w:val="0"/>
+          <w:numId w:val="7"/>
+        </w:numPr>
+        <w:rPr>
+          <w:noProof/>
+          <w:sz w:val="26"/>
+          <w:szCs w:val="26"/>
+          <w:lang w:val="en-US" w:eastAsia="ja-JP"/>
+        </w:rPr>
+      </w:pPr>
+      <w:r>
+        <w:rPr>
+          <w:noProof/>
+          <w:sz w:val="26"/>
+          <w:szCs w:val="26"/>
+          <w:lang w:val="en-US" w:eastAsia="ja-JP"/>
+        </w:rPr>
+        <w:t xml:space="preserve">Nếu không , Thủ kho gửi phiếu yêu cầu mua hàng , ban giám đốc duyệt và cho phép thủ kho mua hàng , thủ khoa chuyển </w:t>
+      </w:r>
+      <w:r>
+        <w:rPr>
+          <w:noProof/>
+          <w:sz w:val="26"/>
+          <w:szCs w:val="26"/>
+          <w:lang w:val="en-US" w:eastAsia="ja-JP"/>
+        </w:rPr>
+        <w:t>vật liệu cho nhân viên</w:t>
+      </w:r>
+      <w:r>
+        <w:rPr>
+          <w:noProof/>
+          <w:sz w:val="26"/>
+          <w:szCs w:val="26"/>
+          <w:lang w:val="en-US" w:eastAsia="ja-JP"/>
+        </w:rPr>
+        <w:t>.</w:t>
+      </w:r>
+    </w:p>
+    <w:p>
+      <w:pPr>
+        <w:rPr>
+          <w:noProof/>
+          <w:sz w:val="26"/>
+          <w:szCs w:val="26"/>
+          <w:lang w:val="en-US" w:eastAsia="ja-JP"/>
+        </w:rPr>
+      </w:pPr>
+      <w:r>
+        <w:rPr>
+          <w:noProof/>
+          <w:sz w:val="26"/>
+          <w:szCs w:val="26"/>
+          <w:lang w:val="en-US" w:eastAsia="ja-JP"/>
+        </w:rPr>
+        <w:t>Bước 6:</w:t>
+      </w:r>
+      <w:r>
+        <w:rPr>
+          <w:noProof/>
+          <w:sz w:val="26"/>
+          <w:szCs w:val="26"/>
+          <w:lang w:val="en-US" w:eastAsia="ja-JP"/>
+        </w:rPr>
+        <w:t xml:space="preserve"> Nhân viên gửi lại thông tin tiệc cho khách</w:t>
+      </w:r>
+      <w:r>
+        <w:rPr>
+          <w:noProof/>
+          <w:sz w:val="26"/>
+          <w:szCs w:val="26"/>
+          <w:lang w:val="en-US" w:eastAsia="ja-JP"/>
+        </w:rPr>
+        <w:t>.</w:t>
+      </w:r>
+    </w:p>
+    <w:p>
+      <w:pPr>
+        <w:rPr>
+          <w:noProof/>
+          <w:sz w:val="26"/>
+          <w:szCs w:val="26"/>
+          <w:lang w:val="en-US" w:eastAsia="ja-JP"/>
+        </w:rPr>
+      </w:pPr>
+      <w:r>
+        <w:rPr>
+          <w:noProof/>
+          <w:sz w:val="26"/>
+          <w:szCs w:val="26"/>
+          <w:lang w:val="en-US" w:eastAsia="ja-JP"/>
+        </w:rPr>
+        <w:t xml:space="preserve">Bước 7: Khách hàng kiểm tra thông tin tiệc </w:t>
+      </w:r>
+      <w:r>
+        <w:rPr>
+          <w:noProof/>
+          <w:sz w:val="26"/>
+          <w:szCs w:val="26"/>
+          <w:lang w:val="en-US" w:eastAsia="ja-JP"/>
+        </w:rPr>
+        <w:t>.</w:t>
+      </w:r>
+    </w:p>
+    <w:p>
+      <w:pPr>
+        <w:pStyle w:val="ListParagraph"/>
+        <w:numPr>
+          <w:ilvl w:val="0"/>
+          <w:numId w:val="8"/>
+        </w:numPr>
+        <w:rPr>
+          <w:noProof/>
+          <w:sz w:val="26"/>
+          <w:szCs w:val="26"/>
+          <w:lang w:val="en-US" w:eastAsia="ja-JP"/>
+        </w:rPr>
+      </w:pPr>
+      <w:r>
+        <w:rPr>
+          <w:noProof/>
+          <w:sz w:val="26"/>
+          <w:szCs w:val="26"/>
+          <w:lang w:val="en-US" w:eastAsia="ja-JP"/>
+        </w:rPr>
+        <w:t xml:space="preserve">Nếu khách đồng ý , nhân viên sẽ hoàn chỉnh thông tin tiệc </w:t>
+      </w:r>
+      <w:r>
+        <w:rPr>
+          <w:noProof/>
+          <w:sz w:val="26"/>
+          <w:szCs w:val="26"/>
+          <w:lang w:val="en-US" w:eastAsia="ja-JP"/>
+        </w:rPr>
+        <w:t>.</w:t>
+      </w:r>
+    </w:p>
+    <w:p>
+      <w:pPr>
+        <w:pStyle w:val="ListParagraph"/>
+        <w:numPr>
+          <w:ilvl w:val="0"/>
+          <w:numId w:val="8"/>
+        </w:numPr>
+        <w:rPr>
+          <w:noProof/>
+          <w:sz w:val="26"/>
+          <w:szCs w:val="26"/>
+          <w:lang w:val="en-US" w:eastAsia="ja-JP"/>
+        </w:rPr>
+      </w:pPr>
+      <w:r>
+        <w:rPr>
+          <w:noProof/>
+          <w:sz w:val="26"/>
+          <w:szCs w:val="26"/>
+          <w:lang w:val="en-US" w:eastAsia="ja-JP"/>
+        </w:rPr>
+        <w:t>Nếu khách hàng không đồng ý , khách hàng sẽ sửa các thông tin muốn thay đổi sau đó</w:t>
+      </w:r>
+      <w:r>
+        <w:rPr>
+          <w:noProof/>
+          <w:sz w:val="26"/>
+          <w:szCs w:val="26"/>
+          <w:lang w:val="en-US" w:eastAsia="ja-JP"/>
+        </w:rPr>
+        <w:t xml:space="preserve"> </w:t>
+      </w:r>
+      <w:r>
+        <w:rPr>
+          <w:noProof/>
+          <w:sz w:val="26"/>
+          <w:szCs w:val="26"/>
+          <w:lang w:val="en-US" w:eastAsia="ja-JP"/>
+        </w:rPr>
+        <w:t>nhân viên sửa lại và gửi lại thông tin cho khách</w:t>
+      </w:r>
+      <w:r>
+        <w:rPr>
+          <w:noProof/>
+          <w:sz w:val="26"/>
+          <w:szCs w:val="26"/>
+          <w:lang w:val="en-US" w:eastAsia="ja-JP"/>
+        </w:rPr>
+        <w:t>.</w:t>
+      </w:r>
+    </w:p>
+    <w:p>
+      <w:pPr>
+        <w:rPr>
+          <w:noProof/>
+          <w:sz w:val="26"/>
+          <w:szCs w:val="26"/>
+          <w:lang w:val="en-US" w:eastAsia="ja-JP"/>
+        </w:rPr>
+      </w:pPr>
+      <w:r>
+        <w:rPr>
+          <w:noProof/>
+          <w:sz w:val="26"/>
+          <w:szCs w:val="26"/>
+          <w:lang w:val="en-US" w:eastAsia="ja-JP"/>
+        </w:rPr>
+        <w:t>Bước 8:</w:t>
+      </w:r>
+      <w:r>
+        <w:rPr>
+          <w:noProof/>
+          <w:sz w:val="26"/>
+          <w:szCs w:val="26"/>
+          <w:lang w:val="en-US" w:eastAsia="ja-JP"/>
+        </w:rPr>
+        <w:t xml:space="preserve"> Nhân viên bàn giao đồ ăn và thức uống cho khách hàng</w:t>
+      </w:r>
+      <w:r>
+        <w:rPr>
+          <w:noProof/>
+          <w:sz w:val="26"/>
+          <w:szCs w:val="26"/>
+          <w:lang w:val="en-US" w:eastAsia="ja-JP"/>
+        </w:rPr>
+        <w:t>.</w:t>
+      </w:r>
+    </w:p>
+    <w:p>
+      <w:pPr>
+        <w:rPr>
+          <w:noProof/>
+          <w:sz w:val="26"/>
+          <w:szCs w:val="26"/>
+          <w:lang w:val="en-US" w:eastAsia="ja-JP"/>
+        </w:rPr>
+      </w:pPr>
+      <w:r>
+        <w:rPr>
+          <w:noProof/>
+          <w:sz w:val="26"/>
+          <w:szCs w:val="26"/>
+          <w:lang w:val="en-US" w:eastAsia="ja-JP"/>
+        </w:rPr>
+        <w:t xml:space="preserve">         </w:t>
+      </w:r>
+      <w:r>
+        <w:rPr>
+          <w:noProof/>
+          <w:sz w:val="26"/>
+          <w:szCs w:val="26"/>
+          <w:lang w:val="en-US" w:eastAsia="ja-JP"/>
+        </w:rPr>
+        <w:t xml:space="preserve">Bước 8.1 khách hàng nhận đồ uống và thực phẩm </w:t>
+      </w:r>
+      <w:r>
+        <w:rPr>
+          <w:noProof/>
+          <w:sz w:val="26"/>
+          <w:szCs w:val="26"/>
+          <w:lang w:val="en-US" w:eastAsia="ja-JP"/>
+        </w:rPr>
+        <w:t>.</w:t>
+      </w:r>
+    </w:p>
+    <w:p>
+      <w:pPr>
+        <w:pStyle w:val="ListParagraph"/>
+        <w:rPr>
+          <w:noProof/>
+          <w:sz w:val="26"/>
+          <w:szCs w:val="26"/>
+          <w:lang w:val="en-US" w:eastAsia="ja-JP"/>
+        </w:rPr>
+      </w:pPr>
+      <w:r>
+        <w:rPr>
+          <w:noProof/>
+          <w:sz w:val="26"/>
+          <w:szCs w:val="26"/>
+          <w:lang w:val="en-US" w:eastAsia="ja-JP"/>
+        </w:rPr>
+        <w:t>Bước 8.1.1: Nhân viên và khách hàng ký vào biên bản bàn giao.</w:t>
+      </w:r>
+    </w:p>
+    <w:p>
+      <w:pPr>
+        <w:pStyle w:val="ListParagraph"/>
+        <w:rPr>
+          <w:noProof/>
+          <w:sz w:val="26"/>
+          <w:szCs w:val="26"/>
+          <w:lang w:val="en-US" w:eastAsia="ja-JP"/>
+        </w:rPr>
+      </w:pPr>
+      <w:r>
+        <w:rPr>
+          <w:noProof/>
+          <w:sz w:val="26"/>
+          <w:szCs w:val="26"/>
+          <w:lang w:val="en-US" w:eastAsia="ja-JP"/>
+        </w:rPr>
+        <w:t>Bước 8</w:t>
+      </w:r>
+      <w:r>
+        <w:rPr>
+          <w:noProof/>
+          <w:sz w:val="26"/>
+          <w:szCs w:val="26"/>
+          <w:lang w:val="en-US" w:eastAsia="ja-JP"/>
+        </w:rPr>
+        <w:t xml:space="preserve">.1.2: Khách hàng quản lý đồ uống </w:t>
+      </w:r>
+      <w:r>
+        <w:rPr>
+          <w:noProof/>
+          <w:sz w:val="26"/>
+          <w:szCs w:val="26"/>
+          <w:lang w:val="en-US" w:eastAsia="ja-JP"/>
+        </w:rPr>
+        <w:t>.</w:t>
+      </w:r>
+    </w:p>
+    <w:p>
+      <w:pPr>
+        <w:pStyle w:val="ListParagraph"/>
+        <w:rPr>
+          <w:noProof/>
+          <w:sz w:val="26"/>
+          <w:szCs w:val="26"/>
+          <w:lang w:val="en-US" w:eastAsia="ja-JP"/>
+        </w:rPr>
+      </w:pPr>
+      <w:r>
+        <w:rPr>
+          <w:noProof/>
+          <w:sz w:val="26"/>
+          <w:szCs w:val="26"/>
+          <w:lang w:val="en-US" w:eastAsia="ja-JP"/>
+        </w:rPr>
+        <w:t>Bước 8.1.3: Nhân viên xem thực phẩm còn lại.</w:t>
+      </w:r>
+    </w:p>
+    <w:p>
+      <w:pPr>
+        <w:pStyle w:val="ListParagraph"/>
+        <w:rPr>
+          <w:noProof/>
+          <w:sz w:val="26"/>
+          <w:szCs w:val="26"/>
+          <w:lang w:val="en-US" w:eastAsia="ja-JP"/>
+        </w:rPr>
+      </w:pPr>
+      <w:r>
+        <w:rPr>
+          <w:noProof/>
+          <w:sz w:val="26"/>
+          <w:szCs w:val="26"/>
+          <w:lang w:val="en-US" w:eastAsia="ja-JP"/>
+        </w:rPr>
+        <w:t>Bước 8.1.4: Ghi lại số thực phẩm đồ uống đã dùng</w:t>
+      </w:r>
+      <w:r>
+        <w:rPr>
+          <w:noProof/>
+          <w:sz w:val="26"/>
+          <w:szCs w:val="26"/>
+          <w:lang w:val="en-US" w:eastAsia="ja-JP"/>
+        </w:rPr>
+        <w:t>.</w:t>
+      </w:r>
+    </w:p>
+    <w:p>
+      <w:pPr>
+        <w:pStyle w:val="ListParagraph"/>
+        <w:rPr>
+          <w:noProof/>
+          <w:sz w:val="26"/>
+          <w:szCs w:val="26"/>
+          <w:lang w:val="en-US" w:eastAsia="ja-JP"/>
+        </w:rPr>
+      </w:pPr>
+      <w:r>
+        <w:rPr>
+          <w:noProof/>
+          <w:sz w:val="26"/>
+          <w:szCs w:val="26"/>
+          <w:lang w:val="en-US" w:eastAsia="ja-JP"/>
+        </w:rPr>
+        <w:t>Bước 8.1.5:Phòng kế toán lưu thông tin.</w:t>
+      </w:r>
+    </w:p>
+    <w:p>
+      <w:pPr>
+        <w:pStyle w:val="ListParagraph"/>
+        <w:rPr>
+          <w:noProof/>
+          <w:sz w:val="26"/>
+          <w:szCs w:val="26"/>
+          <w:lang w:val="en-US" w:eastAsia="ja-JP"/>
+        </w:rPr>
+      </w:pPr>
+      <w:r>
+        <w:rPr>
+          <w:noProof/>
+          <w:sz w:val="26"/>
+          <w:szCs w:val="26"/>
+          <w:lang w:val="en-US" w:eastAsia="ja-JP"/>
+        </w:rPr>
+        <w:t xml:space="preserve">Bước 8.1.6: Khách hàng ký nhận. </w:t>
+      </w:r>
+    </w:p>
+    <w:p>
+      <w:pPr>
+        <w:pStyle w:val="ListParagraph"/>
+        <w:rPr>
+          <w:noProof/>
+          <w:sz w:val="26"/>
+          <w:szCs w:val="26"/>
+          <w:lang w:val="en-US" w:eastAsia="ja-JP"/>
+        </w:rPr>
+      </w:pPr>
+      <w:r>
+        <w:rPr>
+          <w:noProof/>
+          <w:sz w:val="26"/>
+          <w:szCs w:val="26"/>
+          <w:lang w:val="en-US" w:eastAsia="ja-JP"/>
+        </w:rPr>
+        <w:t>Bước 8.1.</w:t>
+      </w:r>
+      <w:r>
+        <w:rPr>
+          <w:noProof/>
+          <w:sz w:val="26"/>
+          <w:szCs w:val="26"/>
+          <w:lang w:val="en-US" w:eastAsia="ja-JP"/>
+        </w:rPr>
+        <w:t>7</w:t>
+      </w:r>
+      <w:r>
+        <w:rPr>
+          <w:noProof/>
+          <w:sz w:val="26"/>
+          <w:szCs w:val="26"/>
+          <w:lang w:val="en-US" w:eastAsia="ja-JP"/>
+        </w:rPr>
+        <w:t xml:space="preserve">: nhân viên ký nhận. </w:t>
+      </w:r>
+    </w:p>
+    <w:p>
+      <w:pPr>
+        <w:rPr>
+          <w:noProof/>
+          <w:sz w:val="26"/>
+          <w:szCs w:val="26"/>
+          <w:lang w:val="en-US" w:eastAsia="ja-JP"/>
+        </w:rPr>
+      </w:pPr>
+      <w:r>
+        <w:rPr>
+          <w:noProof/>
+          <w:sz w:val="26"/>
+          <w:szCs w:val="26"/>
+          <w:lang w:val="en-US" w:eastAsia="ja-JP"/>
+        </w:rPr>
+        <w:t xml:space="preserve">        </w:t>
+      </w:r>
+      <w:r>
+        <w:rPr>
+          <w:noProof/>
+          <w:sz w:val="26"/>
+          <w:szCs w:val="26"/>
+          <w:lang w:val="en-US" w:eastAsia="ja-JP"/>
+        </w:rPr>
+        <w:t xml:space="preserve">Bước 8.2: Phòng kế toán lưu thông tin tiệc </w:t>
+      </w:r>
+      <w:r>
+        <w:rPr>
+          <w:noProof/>
+          <w:sz w:val="26"/>
+          <w:szCs w:val="26"/>
+          <w:lang w:val="en-US" w:eastAsia="ja-JP"/>
+        </w:rPr>
+        <w:t>.</w:t>
+      </w:r>
+    </w:p>
+    <w:p>
+      <w:pPr>
+        <w:pStyle w:val="ListParagraph"/>
+        <w:rPr>
+          <w:noProof/>
+          <w:sz w:val="26"/>
+          <w:szCs w:val="26"/>
+          <w:lang w:val="en-US" w:eastAsia="ja-JP"/>
+        </w:rPr>
+      </w:pPr>
+      <w:r>
+        <w:rPr>
+          <w:noProof/>
+          <w:sz w:val="26"/>
+          <w:szCs w:val="26"/>
+          <w:lang w:val="en-US" w:eastAsia="ja-JP"/>
+        </w:rPr>
+        <w:t>Bước 8.2.1: Phòng kế toán in thực đơn</w:t>
+      </w:r>
+      <w:r>
+        <w:rPr>
+          <w:noProof/>
+          <w:sz w:val="26"/>
+          <w:szCs w:val="26"/>
+          <w:lang w:val="en-US" w:eastAsia="ja-JP"/>
+        </w:rPr>
+        <w:t>.</w:t>
+      </w:r>
+    </w:p>
+    <w:p>
+      <w:pPr>
+        <w:pStyle w:val="ListParagraph"/>
+        <w:rPr>
+          <w:noProof/>
+          <w:sz w:val="26"/>
+          <w:szCs w:val="26"/>
+          <w:lang w:val="en-US" w:eastAsia="ja-JP"/>
+        </w:rPr>
+      </w:pPr>
+      <w:r>
+        <w:rPr>
+          <w:noProof/>
+          <w:sz w:val="26"/>
+          <w:szCs w:val="26"/>
+          <w:lang w:val="en-US" w:eastAsia="ja-JP"/>
+        </w:rPr>
+        <w:t>Bước 8.2.</w:t>
+      </w:r>
+      <w:r>
+        <w:rPr>
+          <w:noProof/>
+          <w:sz w:val="26"/>
+          <w:szCs w:val="26"/>
+          <w:lang w:val="en-US" w:eastAsia="ja-JP"/>
+        </w:rPr>
+        <w:t>2</w:t>
+      </w:r>
+      <w:r>
+        <w:rPr>
+          <w:noProof/>
+          <w:sz w:val="26"/>
+          <w:szCs w:val="26"/>
+          <w:lang w:val="en-US" w:eastAsia="ja-JP"/>
+        </w:rPr>
+        <w:t xml:space="preserve">: Phòng kế toán </w:t>
+      </w:r>
+      <w:r>
+        <w:rPr>
+          <w:noProof/>
+          <w:sz w:val="26"/>
+          <w:szCs w:val="26"/>
+          <w:lang w:val="en-US" w:eastAsia="ja-JP"/>
+        </w:rPr>
+        <w:t xml:space="preserve">gửi </w:t>
+      </w:r>
+      <w:r>
+        <w:rPr>
+          <w:noProof/>
+          <w:sz w:val="26"/>
+          <w:szCs w:val="26"/>
+          <w:lang w:val="en-US" w:eastAsia="ja-JP"/>
+        </w:rPr>
+        <w:t>thực đơn</w:t>
+      </w:r>
+      <w:r>
+        <w:rPr>
+          <w:noProof/>
+          <w:sz w:val="26"/>
+          <w:szCs w:val="26"/>
+          <w:lang w:val="en-US" w:eastAsia="ja-JP"/>
+        </w:rPr>
+        <w:t>.</w:t>
+      </w:r>
+    </w:p>
+    <w:p>
+      <w:pPr>
+        <w:pStyle w:val="ListParagraph"/>
+        <w:rPr>
+          <w:noProof/>
+          <w:sz w:val="26"/>
+          <w:szCs w:val="26"/>
+          <w:lang w:val="en-US" w:eastAsia="ja-JP"/>
+        </w:rPr>
+      </w:pPr>
+      <w:r>
+        <w:rPr>
+          <w:noProof/>
+          <w:sz w:val="26"/>
+          <w:szCs w:val="26"/>
+          <w:lang w:val="en-US" w:eastAsia="ja-JP"/>
+        </w:rPr>
+        <w:t>Bước 8.2.</w:t>
+      </w:r>
+      <w:r>
+        <w:rPr>
+          <w:noProof/>
+          <w:sz w:val="26"/>
+          <w:szCs w:val="26"/>
+          <w:lang w:val="en-US" w:eastAsia="ja-JP"/>
+        </w:rPr>
+        <w:t>3</w:t>
+      </w:r>
+      <w:r>
+        <w:rPr>
+          <w:noProof/>
+          <w:sz w:val="26"/>
+          <w:szCs w:val="26"/>
+          <w:lang w:val="en-US" w:eastAsia="ja-JP"/>
+        </w:rPr>
+        <w:t xml:space="preserve">: </w:t>
+      </w:r>
+      <w:r>
+        <w:rPr>
+          <w:noProof/>
+          <w:sz w:val="26"/>
+          <w:szCs w:val="26"/>
+          <w:lang w:val="en-US" w:eastAsia="ja-JP"/>
+        </w:rPr>
+        <w:t>Đầu bếp</w:t>
+      </w:r>
+      <w:r>
+        <w:rPr>
+          <w:noProof/>
+          <w:sz w:val="26"/>
+          <w:szCs w:val="26"/>
+          <w:lang w:val="en-US" w:eastAsia="ja-JP"/>
+        </w:rPr>
+        <w:t xml:space="preserve"> </w:t>
+      </w:r>
+      <w:r>
+        <w:rPr>
+          <w:noProof/>
+          <w:sz w:val="26"/>
+          <w:szCs w:val="26"/>
+          <w:lang w:val="en-US" w:eastAsia="ja-JP"/>
+        </w:rPr>
+        <w:t>chuẩn bị</w:t>
+      </w:r>
+      <w:r>
+        <w:rPr>
+          <w:noProof/>
+          <w:sz w:val="26"/>
+          <w:szCs w:val="26"/>
+          <w:lang w:val="en-US" w:eastAsia="ja-JP"/>
+        </w:rPr>
+        <w:t xml:space="preserve"> thực đơn</w:t>
+      </w:r>
+      <w:r>
+        <w:rPr>
+          <w:noProof/>
+          <w:sz w:val="26"/>
+          <w:szCs w:val="26"/>
+          <w:lang w:val="en-US" w:eastAsia="ja-JP"/>
+        </w:rPr>
+        <w:t>.</w:t>
+      </w:r>
+    </w:p>
+    <w:p>
+      <w:pPr>
+        <w:rPr>
+          <w:noProof/>
+          <w:sz w:val="26"/>
+          <w:szCs w:val="26"/>
+          <w:lang w:val="en-US" w:eastAsia="ja-JP"/>
+        </w:rPr>
+      </w:pPr>
+      <w:r>
+        <w:rPr>
+          <w:noProof/>
+          <w:sz w:val="26"/>
+          <w:szCs w:val="26"/>
+          <w:lang w:val="en-US" w:eastAsia="ja-JP"/>
+        </w:rPr>
+        <w:t>Bước 9: Kết thúc</w:t>
+      </w:r>
+      <w:r>
+        <w:rPr>
+          <w:noProof/>
+          <w:sz w:val="26"/>
+          <w:szCs w:val="26"/>
+          <w:lang w:val="en-US" w:eastAsia="ja-JP"/>
+        </w:rPr>
+        <w:t>.</w:t>
+      </w:r>
+    </w:p>
+    <w:bookmarkEnd w:id="4"/>
+    <w:p>
+      <w:pPr>
+        <w:rPr>
+          <w:noProof/>
+          <w:lang w:val="en-US" w:eastAsia="ja-JP"/>
+        </w:rPr>
+      </w:pPr>
+    </w:p>
+    <w:p>
+      <w:pPr>
+        <w:rPr>
+          <w:noProof/>
+          <w:lang w:val="en-US" w:eastAsia="ja-JP"/>
+        </w:rPr>
+      </w:pPr>
+    </w:p>
+    <w:p>
+      <w:pPr>
         <w:pStyle w:val="Heading2"/>
       </w:pPr>
       <w:r>
-        <w:lastRenderedPageBreak/>
-        <w:t xml:space="preserve">Quy trình </w:t>
-      </w:r>
-      <w:r>
-        <w:t>nghiệp vụ Báo cáo</w:t>
+        <w:t>Quy trình nghiệp vụ Báo cáo</w:t>
       </w:r>
     </w:p>
     <w:p>
@@ -1786,8 +2693,9 @@
           <w:noProof/>
           <w:lang w:val="en-US" w:eastAsia="ja-JP"/>
         </w:rPr>
+        <w:lastRenderedPageBreak/>
         <w:drawing>
-          <wp:inline distT="0" distB="0" distL="0" distR="0" wp14:anchorId="4800C57E" wp14:editId="7B318008">
+          <wp:inline distT="0" distB="0" distL="0" distR="0" wp14:anchorId="666DCE86" wp14:editId="1D98DFDF">
             <wp:extent cx="5943600" cy="3773170"/>
             <wp:effectExtent l="0" t="0" r="0" b="0"/>
             <wp:docPr id="6" name="Picture 6"/>
@@ -1863,7 +2771,7 @@
 </file>
 
 <file path=word/endnotes.xml><?xml version="1.0" encoding="utf-8"?>
-<w:endnotes xmlns:wpc="http://schemas.microsoft.com/office/word/2010/wordprocessingCanvas" xmlns:cx="http://schemas.microsoft.com/office/drawing/2014/chartex" xmlns:mc="http://schemas.openxmlformats.org/markup-compatibility/2006" xmlns:o="urn:schemas-microsoft-com:office:office" xmlns:r="http://schemas.openxmlformats.org/officeDocument/2006/relationships" xmlns:m="http://schemas.openxmlformats.org/officeDocument/2006/math" xmlns:v="urn:schemas-microsoft-com:vml" xmlns:wp14="http://schemas.microsoft.com/office/word/2010/wordprocessingDrawing" xmlns:wp="http://schemas.openxmlformats.org/drawingml/2006/wordprocessingDrawing" xmlns:w10="urn:schemas-microsoft-com:office:word" xmlns:w="http://schemas.openxmlformats.org/wordprocessingml/2006/main" xmlns:w14="http://schemas.microsoft.com/office/word/2010/wordml" xmlns:w15="http://schemas.microsoft.com/office/word/2012/wordml" xmlns:w16se="http://schemas.microsoft.com/office/word/2015/wordml/symex" xmlns:wpg="http://schemas.microsoft.com/office/word/2010/wordprocessingGroup" xmlns:wpi="http://schemas.microsoft.com/office/word/2010/wordprocessingInk" xmlns:wne="http://schemas.microsoft.com/office/word/2006/wordml" xmlns:wps="http://schemas.microsoft.com/office/word/2010/wordprocessingShape" mc:Ignorable="w14 w15 w16se wp14">
+<w:endnotes xmlns:wpc="http://schemas.microsoft.com/office/word/2010/wordprocessingCanvas" xmlns:cx="http://schemas.microsoft.com/office/drawing/2014/chartex" xmlns:cx1="http://schemas.microsoft.com/office/drawing/2015/9/8/chartex" xmlns:cx2="http://schemas.microsoft.com/office/drawing/2015/10/21/chartex" xmlns:cx3="http://schemas.microsoft.com/office/drawing/2016/5/9/chartex" xmlns:cx4="http://schemas.microsoft.com/office/drawing/2016/5/10/chartex" xmlns:cx5="http://schemas.microsoft.com/office/drawing/2016/5/11/chartex" xmlns:cx6="http://schemas.microsoft.com/office/drawing/2016/5/12/chartex" xmlns:cx7="http://schemas.microsoft.com/office/drawing/2016/5/13/chartex" xmlns:cx8="http://schemas.microsoft.com/office/drawing/2016/5/14/chartex" xmlns:mc="http://schemas.openxmlformats.org/markup-compatibility/2006" xmlns:aink="http://schemas.microsoft.com/office/drawing/2016/ink" xmlns:am3d="http://schemas.microsoft.com/office/drawing/2017/model3d" xmlns:o="urn:schemas-microsoft-com:office:office" xmlns:r="http://schemas.openxmlformats.org/officeDocument/2006/relationships" xmlns:m="http://schemas.openxmlformats.org/officeDocument/2006/math" xmlns:v="urn:schemas-microsoft-com:vml" xmlns:wp14="http://schemas.microsoft.com/office/word/2010/wordprocessingDrawing" xmlns:wp="http://schemas.openxmlformats.org/drawingml/2006/wordprocessingDrawing" xmlns:w10="urn:schemas-microsoft-com:office:word" xmlns:w="http://schemas.openxmlformats.org/wordprocessingml/2006/main" xmlns:w14="http://schemas.microsoft.com/office/word/2010/wordml" xmlns:w15="http://schemas.microsoft.com/office/word/2012/wordml" xmlns:w16cex="http://schemas.microsoft.com/office/word/2018/wordml/cex" xmlns:w16cid="http://schemas.microsoft.com/office/word/2016/wordml/cid" xmlns:w16="http://schemas.microsoft.com/office/word/2018/wordml" xmlns:w16sdtdh="http://schemas.microsoft.com/office/word/2020/wordml/sdtdatahash" xmlns:w16se="http://schemas.microsoft.com/office/word/2015/wordml/symex" xmlns:wpg="http://schemas.microsoft.com/office/word/2010/wordprocessingGroup" xmlns:wpi="http://schemas.microsoft.com/office/word/2010/wordprocessingInk" xmlns:wne="http://schemas.microsoft.com/office/word/2006/wordml" xmlns:wps="http://schemas.microsoft.com/office/word/2010/wordprocessingShape" mc:Ignorable="w14 w15 w16se w16cid w16 w16cex w16sdtdh wp14">
   <w:endnote w:type="separator" w:id="-1">
     <w:p>
       <w:r>
@@ -1882,7 +2790,7 @@
 </file>
 
 <file path=word/footnotes.xml><?xml version="1.0" encoding="utf-8"?>
-<w:footnotes xmlns:wpc="http://schemas.microsoft.com/office/word/2010/wordprocessingCanvas" xmlns:cx="http://schemas.microsoft.com/office/drawing/2014/chartex" xmlns:mc="http://schemas.openxmlformats.org/markup-compatibility/2006" xmlns:o="urn:schemas-microsoft-com:office:office" xmlns:r="http://schemas.openxmlformats.org/officeDocument/2006/relationships" xmlns:m="http://schemas.openxmlformats.org/officeDocument/2006/math" xmlns:v="urn:schemas-microsoft-com:vml" xmlns:wp14="http://schemas.microsoft.com/office/word/2010/wordprocessingDrawing" xmlns:wp="http://schemas.openxmlformats.org/drawingml/2006/wordprocessingDrawing" xmlns:w10="urn:schemas-microsoft-com:office:word" xmlns:w="http://schemas.openxmlformats.org/wordprocessingml/2006/main" xmlns:w14="http://schemas.microsoft.com/office/word/2010/wordml" xmlns:w15="http://schemas.microsoft.com/office/word/2012/wordml" xmlns:w16se="http://schemas.microsoft.com/office/word/2015/wordml/symex" xmlns:wpg="http://schemas.microsoft.com/office/word/2010/wordprocessingGroup" xmlns:wpi="http://schemas.microsoft.com/office/word/2010/wordprocessingInk" xmlns:wne="http://schemas.microsoft.com/office/word/2006/wordml" xmlns:wps="http://schemas.microsoft.com/office/word/2010/wordprocessingShape" mc:Ignorable="w14 w15 w16se wp14">
+<w:footnotes xmlns:wpc="http://schemas.microsoft.com/office/word/2010/wordprocessingCanvas" xmlns:cx="http://schemas.microsoft.com/office/drawing/2014/chartex" xmlns:cx1="http://schemas.microsoft.com/office/drawing/2015/9/8/chartex" xmlns:cx2="http://schemas.microsoft.com/office/drawing/2015/10/21/chartex" xmlns:cx3="http://schemas.microsoft.com/office/drawing/2016/5/9/chartex" xmlns:cx4="http://schemas.microsoft.com/office/drawing/2016/5/10/chartex" xmlns:cx5="http://schemas.microsoft.com/office/drawing/2016/5/11/chartex" xmlns:cx6="http://schemas.microsoft.com/office/drawing/2016/5/12/chartex" xmlns:cx7="http://schemas.microsoft.com/office/drawing/2016/5/13/chartex" xmlns:cx8="http://schemas.microsoft.com/office/drawing/2016/5/14/chartex" xmlns:mc="http://schemas.openxmlformats.org/markup-compatibility/2006" xmlns:aink="http://schemas.microsoft.com/office/drawing/2016/ink" xmlns:am3d="http://schemas.microsoft.com/office/drawing/2017/model3d" xmlns:o="urn:schemas-microsoft-com:office:office" xmlns:r="http://schemas.openxmlformats.org/officeDocument/2006/relationships" xmlns:m="http://schemas.openxmlformats.org/officeDocument/2006/math" xmlns:v="urn:schemas-microsoft-com:vml" xmlns:wp14="http://schemas.microsoft.com/office/word/2010/wordprocessingDrawing" xmlns:wp="http://schemas.openxmlformats.org/drawingml/2006/wordprocessingDrawing" xmlns:w10="urn:schemas-microsoft-com:office:word" xmlns:w="http://schemas.openxmlformats.org/wordprocessingml/2006/main" xmlns:w14="http://schemas.microsoft.com/office/word/2010/wordml" xmlns:w15="http://schemas.microsoft.com/office/word/2012/wordml" xmlns:w16cex="http://schemas.microsoft.com/office/word/2018/wordml/cex" xmlns:w16cid="http://schemas.microsoft.com/office/word/2016/wordml/cid" xmlns:w16="http://schemas.microsoft.com/office/word/2018/wordml" xmlns:w16sdtdh="http://schemas.microsoft.com/office/word/2020/wordml/sdtdatahash" xmlns:w16se="http://schemas.microsoft.com/office/word/2015/wordml/symex" xmlns:wpg="http://schemas.microsoft.com/office/word/2010/wordprocessingGroup" xmlns:wpi="http://schemas.microsoft.com/office/word/2010/wordprocessingInk" xmlns:wne="http://schemas.microsoft.com/office/word/2006/wordml" xmlns:wps="http://schemas.microsoft.com/office/word/2010/wordprocessingShape" mc:Ignorable="w14 w15 w16se w16cid w16 w16cex w16sdtdh wp14">
   <w:footnote w:type="separator" w:id="-1">
     <w:p>
       <w:r>
@@ -1901,8 +2809,121 @@
 </file>
 
 <file path=word/numbering.xml><?xml version="1.0" encoding="utf-8"?>
-<w:numbering xmlns:wpc="http://schemas.microsoft.com/office/word/2010/wordprocessingCanvas" xmlns:cx="http://schemas.microsoft.com/office/drawing/2014/chartex" xmlns:mc="http://schemas.openxmlformats.org/markup-compatibility/2006" xmlns:o="urn:schemas-microsoft-com:office:office" xmlns:r="http://schemas.openxmlformats.org/officeDocument/2006/relationships" xmlns:m="http://schemas.openxmlformats.org/officeDocument/2006/math" xmlns:v="urn:schemas-microsoft-com:vml" xmlns:wp14="http://schemas.microsoft.com/office/word/2010/wordprocessingDrawing" xmlns:wp="http://schemas.openxmlformats.org/drawingml/2006/wordprocessingDrawing" xmlns:w10="urn:schemas-microsoft-com:office:word" xmlns:w="http://schemas.openxmlformats.org/wordprocessingml/2006/main" xmlns:w14="http://schemas.microsoft.com/office/word/2010/wordml" xmlns:w15="http://schemas.microsoft.com/office/word/2012/wordml" xmlns:w16se="http://schemas.microsoft.com/office/word/2015/wordml/symex" xmlns:wpg="http://schemas.microsoft.com/office/word/2010/wordprocessingGroup" xmlns:wpi="http://schemas.microsoft.com/office/word/2010/wordprocessingInk" xmlns:wne="http://schemas.microsoft.com/office/word/2006/wordml" xmlns:wps="http://schemas.microsoft.com/office/word/2010/wordprocessingShape" mc:Ignorable="w14 w15 w16se wp14">
+<w:numbering xmlns:wpc="http://schemas.microsoft.com/office/word/2010/wordprocessingCanvas" xmlns:cx="http://schemas.microsoft.com/office/drawing/2014/chartex" xmlns:cx1="http://schemas.microsoft.com/office/drawing/2015/9/8/chartex" xmlns:cx2="http://schemas.microsoft.com/office/drawing/2015/10/21/chartex" xmlns:cx3="http://schemas.microsoft.com/office/drawing/2016/5/9/chartex" xmlns:cx4="http://schemas.microsoft.com/office/drawing/2016/5/10/chartex" xmlns:cx5="http://schemas.microsoft.com/office/drawing/2016/5/11/chartex" xmlns:cx6="http://schemas.microsoft.com/office/drawing/2016/5/12/chartex" xmlns:cx7="http://schemas.microsoft.com/office/drawing/2016/5/13/chartex" xmlns:cx8="http://schemas.microsoft.com/office/drawing/2016/5/14/chartex" xmlns:mc="http://schemas.openxmlformats.org/markup-compatibility/2006" xmlns:aink="http://schemas.microsoft.com/office/drawing/2016/ink" xmlns:am3d="http://schemas.microsoft.com/office/drawing/2017/model3d" xmlns:o="urn:schemas-microsoft-com:office:office" xmlns:r="http://schemas.openxmlformats.org/officeDocument/2006/relationships" xmlns:m="http://schemas.openxmlformats.org/officeDocument/2006/math" xmlns:v="urn:schemas-microsoft-com:vml" xmlns:wp14="http://schemas.microsoft.com/office/word/2010/wordprocessingDrawing" xmlns:wp="http://schemas.openxmlformats.org/drawingml/2006/wordprocessingDrawing" xmlns:w10="urn:schemas-microsoft-com:office:word" xmlns:w="http://schemas.openxmlformats.org/wordprocessingml/2006/main" xmlns:w14="http://schemas.microsoft.com/office/word/2010/wordml" xmlns:w15="http://schemas.microsoft.com/office/word/2012/wordml" xmlns:w16cex="http://schemas.microsoft.com/office/word/2018/wordml/cex" xmlns:w16cid="http://schemas.microsoft.com/office/word/2016/wordml/cid" xmlns:w16="http://schemas.microsoft.com/office/word/2018/wordml" xmlns:w16sdtdh="http://schemas.microsoft.com/office/word/2020/wordml/sdtdatahash" xmlns:w16se="http://schemas.microsoft.com/office/word/2015/wordml/symex" xmlns:wpg="http://schemas.microsoft.com/office/word/2010/wordprocessingGroup" xmlns:wpi="http://schemas.microsoft.com/office/word/2010/wordprocessingInk" xmlns:wne="http://schemas.microsoft.com/office/word/2006/wordml" xmlns:wps="http://schemas.microsoft.com/office/word/2010/wordprocessingShape" mc:Ignorable="w14 w15 w16se w16cid w16 w16cex w16sdtdh wp14">
   <w:abstractNum w:abstractNumId="0" w15:restartNumberingAfterBreak="0">
+    <w:nsid w:val="04C51D33"/>
+    <w:multiLevelType w:val="hybridMultilevel"/>
+    <w:tmpl w:val="E202F59A"/>
+    <w:lvl w:ilvl="0" w:tplc="042A0001">
+      <w:start w:val="1"/>
+      <w:numFmt w:val="bullet"/>
+      <w:lvlText w:val=""/>
+      <w:lvlJc w:val="left"/>
+      <w:pPr>
+        <w:ind w:left="720" w:hanging="360"/>
+      </w:pPr>
+      <w:rPr>
+        <w:rFonts w:ascii="Symbol" w:hAnsi="Symbol" w:hint="default"/>
+      </w:rPr>
+    </w:lvl>
+    <w:lvl w:ilvl="1" w:tplc="042A0003" w:tentative="1">
+      <w:start w:val="1"/>
+      <w:numFmt w:val="bullet"/>
+      <w:lvlText w:val="o"/>
+      <w:lvlJc w:val="left"/>
+      <w:pPr>
+        <w:ind w:left="1440" w:hanging="360"/>
+      </w:pPr>
+      <w:rPr>
+        <w:rFonts w:ascii="Courier New" w:hAnsi="Courier New" w:cs="Courier New" w:hint="default"/>
+      </w:rPr>
+    </w:lvl>
+    <w:lvl w:ilvl="2" w:tplc="042A0005" w:tentative="1">
+      <w:start w:val="1"/>
+      <w:numFmt w:val="bullet"/>
+      <w:lvlText w:val=""/>
+      <w:lvlJc w:val="left"/>
+      <w:pPr>
+        <w:ind w:left="2160" w:hanging="360"/>
+      </w:pPr>
+      <w:rPr>
+        <w:rFonts w:ascii="Wingdings" w:hAnsi="Wingdings" w:hint="default"/>
+      </w:rPr>
+    </w:lvl>
+    <w:lvl w:ilvl="3" w:tplc="042A0001" w:tentative="1">
+      <w:start w:val="1"/>
+      <w:numFmt w:val="bullet"/>
+      <w:lvlText w:val=""/>
+      <w:lvlJc w:val="left"/>
+      <w:pPr>
+        <w:ind w:left="2880" w:hanging="360"/>
+      </w:pPr>
+      <w:rPr>
+        <w:rFonts w:ascii="Symbol" w:hAnsi="Symbol" w:hint="default"/>
+      </w:rPr>
+    </w:lvl>
+    <w:lvl w:ilvl="4" w:tplc="042A0003" w:tentative="1">
+      <w:start w:val="1"/>
+      <w:numFmt w:val="bullet"/>
+      <w:lvlText w:val="o"/>
+      <w:lvlJc w:val="left"/>
+      <w:pPr>
+        <w:ind w:left="3600" w:hanging="360"/>
+      </w:pPr>
+      <w:rPr>
+        <w:rFonts w:ascii="Courier New" w:hAnsi="Courier New" w:cs="Courier New" w:hint="default"/>
+      </w:rPr>
+    </w:lvl>
+    <w:lvl w:ilvl="5" w:tplc="042A0005" w:tentative="1">
+      <w:start w:val="1"/>
+      <w:numFmt w:val="bullet"/>
+      <w:lvlText w:val=""/>
+      <w:lvlJc w:val="left"/>
+      <w:pPr>
+        <w:ind w:left="4320" w:hanging="360"/>
+      </w:pPr>
+      <w:rPr>
+        <w:rFonts w:ascii="Wingdings" w:hAnsi="Wingdings" w:hint="default"/>
+      </w:rPr>
+    </w:lvl>
+    <w:lvl w:ilvl="6" w:tplc="042A0001" w:tentative="1">
+      <w:start w:val="1"/>
+      <w:numFmt w:val="bullet"/>
+      <w:lvlText w:val=""/>
+      <w:lvlJc w:val="left"/>
+      <w:pPr>
+        <w:ind w:left="5040" w:hanging="360"/>
+      </w:pPr>
+      <w:rPr>
+        <w:rFonts w:ascii="Symbol" w:hAnsi="Symbol" w:hint="default"/>
+      </w:rPr>
+    </w:lvl>
+    <w:lvl w:ilvl="7" w:tplc="042A0003" w:tentative="1">
+      <w:start w:val="1"/>
+      <w:numFmt w:val="bullet"/>
+      <w:lvlText w:val="o"/>
+      <w:lvlJc w:val="left"/>
+      <w:pPr>
+        <w:ind w:left="5760" w:hanging="360"/>
+      </w:pPr>
+      <w:rPr>
+        <w:rFonts w:ascii="Courier New" w:hAnsi="Courier New" w:cs="Courier New" w:hint="default"/>
+      </w:rPr>
+    </w:lvl>
+    <w:lvl w:ilvl="8" w:tplc="042A0005" w:tentative="1">
+      <w:start w:val="1"/>
+      <w:numFmt w:val="bullet"/>
+      <w:lvlText w:val=""/>
+      <w:lvlJc w:val="left"/>
+      <w:pPr>
+        <w:ind w:left="6480" w:hanging="360"/>
+      </w:pPr>
+      <w:rPr>
+        <w:rFonts w:ascii="Wingdings" w:hAnsi="Wingdings" w:hint="default"/>
+      </w:rPr>
+    </w:lvl>
+  </w:abstractNum>
+  <w:abstractNum w:abstractNumId="1" w15:restartNumberingAfterBreak="0">
     <w:nsid w:val="0ED95564"/>
     <w:multiLevelType w:val="multilevel"/>
     <w:tmpl w:val="AD982900"/>
@@ -2024,7 +3045,319 @@
       </w:rPr>
     </w:lvl>
   </w:abstractNum>
-  <w:abstractNum w:abstractNumId="1" w15:restartNumberingAfterBreak="0">
+  <w:abstractNum w:abstractNumId="2" w15:restartNumberingAfterBreak="0">
+    <w:nsid w:val="14A06413"/>
+    <w:multiLevelType w:val="hybridMultilevel"/>
+    <w:tmpl w:val="E1C4CBD6"/>
+    <w:lvl w:ilvl="0" w:tplc="042A0001">
+      <w:start w:val="1"/>
+      <w:numFmt w:val="bullet"/>
+      <w:lvlText w:val=""/>
+      <w:lvlJc w:val="left"/>
+      <w:pPr>
+        <w:ind w:left="720" w:hanging="360"/>
+      </w:pPr>
+      <w:rPr>
+        <w:rFonts w:ascii="Symbol" w:hAnsi="Symbol" w:hint="default"/>
+      </w:rPr>
+    </w:lvl>
+    <w:lvl w:ilvl="1" w:tplc="042A0003" w:tentative="1">
+      <w:start w:val="1"/>
+      <w:numFmt w:val="bullet"/>
+      <w:lvlText w:val="o"/>
+      <w:lvlJc w:val="left"/>
+      <w:pPr>
+        <w:ind w:left="1440" w:hanging="360"/>
+      </w:pPr>
+      <w:rPr>
+        <w:rFonts w:ascii="Courier New" w:hAnsi="Courier New" w:cs="Courier New" w:hint="default"/>
+      </w:rPr>
+    </w:lvl>
+    <w:lvl w:ilvl="2" w:tplc="042A0005" w:tentative="1">
+      <w:start w:val="1"/>
+      <w:numFmt w:val="bullet"/>
+      <w:lvlText w:val=""/>
+      <w:lvlJc w:val="left"/>
+      <w:pPr>
+        <w:ind w:left="2160" w:hanging="360"/>
+      </w:pPr>
+      <w:rPr>
+        <w:rFonts w:ascii="Wingdings" w:hAnsi="Wingdings" w:hint="default"/>
+      </w:rPr>
+    </w:lvl>
+    <w:lvl w:ilvl="3" w:tplc="042A0001" w:tentative="1">
+      <w:start w:val="1"/>
+      <w:numFmt w:val="bullet"/>
+      <w:lvlText w:val=""/>
+      <w:lvlJc w:val="left"/>
+      <w:pPr>
+        <w:ind w:left="2880" w:hanging="360"/>
+      </w:pPr>
+      <w:rPr>
+        <w:rFonts w:ascii="Symbol" w:hAnsi="Symbol" w:hint="default"/>
+      </w:rPr>
+    </w:lvl>
+    <w:lvl w:ilvl="4" w:tplc="042A0003" w:tentative="1">
+      <w:start w:val="1"/>
+      <w:numFmt w:val="bullet"/>
+      <w:lvlText w:val="o"/>
+      <w:lvlJc w:val="left"/>
+      <w:pPr>
+        <w:ind w:left="3600" w:hanging="360"/>
+      </w:pPr>
+      <w:rPr>
+        <w:rFonts w:ascii="Courier New" w:hAnsi="Courier New" w:cs="Courier New" w:hint="default"/>
+      </w:rPr>
+    </w:lvl>
+    <w:lvl w:ilvl="5" w:tplc="042A0005" w:tentative="1">
+      <w:start w:val="1"/>
+      <w:numFmt w:val="bullet"/>
+      <w:lvlText w:val=""/>
+      <w:lvlJc w:val="left"/>
+      <w:pPr>
+        <w:ind w:left="4320" w:hanging="360"/>
+      </w:pPr>
+      <w:rPr>
+        <w:rFonts w:ascii="Wingdings" w:hAnsi="Wingdings" w:hint="default"/>
+      </w:rPr>
+    </w:lvl>
+    <w:lvl w:ilvl="6" w:tplc="042A0001" w:tentative="1">
+      <w:start w:val="1"/>
+      <w:numFmt w:val="bullet"/>
+      <w:lvlText w:val=""/>
+      <w:lvlJc w:val="left"/>
+      <w:pPr>
+        <w:ind w:left="5040" w:hanging="360"/>
+      </w:pPr>
+      <w:rPr>
+        <w:rFonts w:ascii="Symbol" w:hAnsi="Symbol" w:hint="default"/>
+      </w:rPr>
+    </w:lvl>
+    <w:lvl w:ilvl="7" w:tplc="042A0003" w:tentative="1">
+      <w:start w:val="1"/>
+      <w:numFmt w:val="bullet"/>
+      <w:lvlText w:val="o"/>
+      <w:lvlJc w:val="left"/>
+      <w:pPr>
+        <w:ind w:left="5760" w:hanging="360"/>
+      </w:pPr>
+      <w:rPr>
+        <w:rFonts w:ascii="Courier New" w:hAnsi="Courier New" w:cs="Courier New" w:hint="default"/>
+      </w:rPr>
+    </w:lvl>
+    <w:lvl w:ilvl="8" w:tplc="042A0005" w:tentative="1">
+      <w:start w:val="1"/>
+      <w:numFmt w:val="bullet"/>
+      <w:lvlText w:val=""/>
+      <w:lvlJc w:val="left"/>
+      <w:pPr>
+        <w:ind w:left="6480" w:hanging="360"/>
+      </w:pPr>
+      <w:rPr>
+        <w:rFonts w:ascii="Wingdings" w:hAnsi="Wingdings" w:hint="default"/>
+      </w:rPr>
+    </w:lvl>
+  </w:abstractNum>
+  <w:abstractNum w:abstractNumId="3" w15:restartNumberingAfterBreak="0">
+    <w:nsid w:val="1CB57724"/>
+    <w:multiLevelType w:val="hybridMultilevel"/>
+    <w:tmpl w:val="03C84AE2"/>
+    <w:lvl w:ilvl="0" w:tplc="042A000F">
+      <w:start w:val="1"/>
+      <w:numFmt w:val="decimal"/>
+      <w:lvlText w:val="%1."/>
+      <w:lvlJc w:val="left"/>
+      <w:pPr>
+        <w:ind w:left="720" w:hanging="360"/>
+      </w:pPr>
+    </w:lvl>
+    <w:lvl w:ilvl="1" w:tplc="042A0019" w:tentative="1">
+      <w:start w:val="1"/>
+      <w:numFmt w:val="lowerLetter"/>
+      <w:lvlText w:val="%2."/>
+      <w:lvlJc w:val="left"/>
+      <w:pPr>
+        <w:ind w:left="1440" w:hanging="360"/>
+      </w:pPr>
+    </w:lvl>
+    <w:lvl w:ilvl="2" w:tplc="042A001B" w:tentative="1">
+      <w:start w:val="1"/>
+      <w:numFmt w:val="lowerRoman"/>
+      <w:lvlText w:val="%3."/>
+      <w:lvlJc w:val="right"/>
+      <w:pPr>
+        <w:ind w:left="2160" w:hanging="180"/>
+      </w:pPr>
+    </w:lvl>
+    <w:lvl w:ilvl="3" w:tplc="042A000F" w:tentative="1">
+      <w:start w:val="1"/>
+      <w:numFmt w:val="decimal"/>
+      <w:lvlText w:val="%4."/>
+      <w:lvlJc w:val="left"/>
+      <w:pPr>
+        <w:ind w:left="2880" w:hanging="360"/>
+      </w:pPr>
+    </w:lvl>
+    <w:lvl w:ilvl="4" w:tplc="042A0019" w:tentative="1">
+      <w:start w:val="1"/>
+      <w:numFmt w:val="lowerLetter"/>
+      <w:lvlText w:val="%5."/>
+      <w:lvlJc w:val="left"/>
+      <w:pPr>
+        <w:ind w:left="3600" w:hanging="360"/>
+      </w:pPr>
+    </w:lvl>
+    <w:lvl w:ilvl="5" w:tplc="042A001B" w:tentative="1">
+      <w:start w:val="1"/>
+      <w:numFmt w:val="lowerRoman"/>
+      <w:lvlText w:val="%6."/>
+      <w:lvlJc w:val="right"/>
+      <w:pPr>
+        <w:ind w:left="4320" w:hanging="180"/>
+      </w:pPr>
+    </w:lvl>
+    <w:lvl w:ilvl="6" w:tplc="042A000F" w:tentative="1">
+      <w:start w:val="1"/>
+      <w:numFmt w:val="decimal"/>
+      <w:lvlText w:val="%7."/>
+      <w:lvlJc w:val="left"/>
+      <w:pPr>
+        <w:ind w:left="5040" w:hanging="360"/>
+      </w:pPr>
+    </w:lvl>
+    <w:lvl w:ilvl="7" w:tplc="042A0019" w:tentative="1">
+      <w:start w:val="1"/>
+      <w:numFmt w:val="lowerLetter"/>
+      <w:lvlText w:val="%8."/>
+      <w:lvlJc w:val="left"/>
+      <w:pPr>
+        <w:ind w:left="5760" w:hanging="360"/>
+      </w:pPr>
+    </w:lvl>
+    <w:lvl w:ilvl="8" w:tplc="042A001B" w:tentative="1">
+      <w:start w:val="1"/>
+      <w:numFmt w:val="lowerRoman"/>
+      <w:lvlText w:val="%9."/>
+      <w:lvlJc w:val="right"/>
+      <w:pPr>
+        <w:ind w:left="6480" w:hanging="180"/>
+      </w:pPr>
+    </w:lvl>
+  </w:abstractNum>
+  <w:abstractNum w:abstractNumId="4" w15:restartNumberingAfterBreak="0">
+    <w:nsid w:val="20546124"/>
+    <w:multiLevelType w:val="hybridMultilevel"/>
+    <w:tmpl w:val="EDCA054C"/>
+    <w:lvl w:ilvl="0" w:tplc="042A0001">
+      <w:start w:val="1"/>
+      <w:numFmt w:val="bullet"/>
+      <w:lvlText w:val=""/>
+      <w:lvlJc w:val="left"/>
+      <w:pPr>
+        <w:ind w:left="720" w:hanging="360"/>
+      </w:pPr>
+      <w:rPr>
+        <w:rFonts w:ascii="Symbol" w:hAnsi="Symbol" w:hint="default"/>
+      </w:rPr>
+    </w:lvl>
+    <w:lvl w:ilvl="1" w:tplc="042A0003" w:tentative="1">
+      <w:start w:val="1"/>
+      <w:numFmt w:val="bullet"/>
+      <w:lvlText w:val="o"/>
+      <w:lvlJc w:val="left"/>
+      <w:pPr>
+        <w:ind w:left="1440" w:hanging="360"/>
+      </w:pPr>
+      <w:rPr>
+        <w:rFonts w:ascii="Courier New" w:hAnsi="Courier New" w:cs="Courier New" w:hint="default"/>
+      </w:rPr>
+    </w:lvl>
+    <w:lvl w:ilvl="2" w:tplc="042A0005" w:tentative="1">
+      <w:start w:val="1"/>
+      <w:numFmt w:val="bullet"/>
+      <w:lvlText w:val=""/>
+      <w:lvlJc w:val="left"/>
+      <w:pPr>
+        <w:ind w:left="2160" w:hanging="360"/>
+      </w:pPr>
+      <w:rPr>
+        <w:rFonts w:ascii="Wingdings" w:hAnsi="Wingdings" w:hint="default"/>
+      </w:rPr>
+    </w:lvl>
+    <w:lvl w:ilvl="3" w:tplc="042A0001" w:tentative="1">
+      <w:start w:val="1"/>
+      <w:numFmt w:val="bullet"/>
+      <w:lvlText w:val=""/>
+      <w:lvlJc w:val="left"/>
+      <w:pPr>
+        <w:ind w:left="2880" w:hanging="360"/>
+      </w:pPr>
+      <w:rPr>
+        <w:rFonts w:ascii="Symbol" w:hAnsi="Symbol" w:hint="default"/>
+      </w:rPr>
+    </w:lvl>
+    <w:lvl w:ilvl="4" w:tplc="042A0003" w:tentative="1">
+      <w:start w:val="1"/>
+      <w:numFmt w:val="bullet"/>
+      <w:lvlText w:val="o"/>
+      <w:lvlJc w:val="left"/>
+      <w:pPr>
+        <w:ind w:left="3600" w:hanging="360"/>
+      </w:pPr>
+      <w:rPr>
+        <w:rFonts w:ascii="Courier New" w:hAnsi="Courier New" w:cs="Courier New" w:hint="default"/>
+      </w:rPr>
+    </w:lvl>
+    <w:lvl w:ilvl="5" w:tplc="042A0005" w:tentative="1">
+      <w:start w:val="1"/>
+      <w:numFmt w:val="bullet"/>
+      <w:lvlText w:val=""/>
+      <w:lvlJc w:val="left"/>
+      <w:pPr>
+        <w:ind w:left="4320" w:hanging="360"/>
+      </w:pPr>
+      <w:rPr>
+        <w:rFonts w:ascii="Wingdings" w:hAnsi="Wingdings" w:hint="default"/>
+      </w:rPr>
+    </w:lvl>
+    <w:lvl w:ilvl="6" w:tplc="042A0001" w:tentative="1">
+      <w:start w:val="1"/>
+      <w:numFmt w:val="bullet"/>
+      <w:lvlText w:val=""/>
+      <w:lvlJc w:val="left"/>
+      <w:pPr>
+        <w:ind w:left="5040" w:hanging="360"/>
+      </w:pPr>
+      <w:rPr>
+        <w:rFonts w:ascii="Symbol" w:hAnsi="Symbol" w:hint="default"/>
+      </w:rPr>
+    </w:lvl>
+    <w:lvl w:ilvl="7" w:tplc="042A0003" w:tentative="1">
+      <w:start w:val="1"/>
+      <w:numFmt w:val="bullet"/>
+      <w:lvlText w:val="o"/>
+      <w:lvlJc w:val="left"/>
+      <w:pPr>
+        <w:ind w:left="5760" w:hanging="360"/>
+      </w:pPr>
+      <w:rPr>
+        <w:rFonts w:ascii="Courier New" w:hAnsi="Courier New" w:cs="Courier New" w:hint="default"/>
+      </w:rPr>
+    </w:lvl>
+    <w:lvl w:ilvl="8" w:tplc="042A0005" w:tentative="1">
+      <w:start w:val="1"/>
+      <w:numFmt w:val="bullet"/>
+      <w:lvlText w:val=""/>
+      <w:lvlJc w:val="left"/>
+      <w:pPr>
+        <w:ind w:left="6480" w:hanging="360"/>
+      </w:pPr>
+      <w:rPr>
+        <w:rFonts w:ascii="Wingdings" w:hAnsi="Wingdings" w:hint="default"/>
+      </w:rPr>
+    </w:lvl>
+  </w:abstractNum>
+  <w:abstractNum w:abstractNumId="5" w15:restartNumberingAfterBreak="0">
     <w:nsid w:val="41DA1267"/>
     <w:multiLevelType w:val="hybridMultilevel"/>
     <w:tmpl w:val="3CAE3816"/>
@@ -2137,7 +3470,7 @@
       </w:rPr>
     </w:lvl>
   </w:abstractNum>
-  <w:abstractNum w:abstractNumId="2" w15:restartNumberingAfterBreak="0">
+  <w:abstractNum w:abstractNumId="6" w15:restartNumberingAfterBreak="0">
     <w:nsid w:val="49FB5D26"/>
     <w:multiLevelType w:val="hybridMultilevel"/>
     <w:tmpl w:val="85A45A96"/>
@@ -2250,7 +3583,120 @@
       </w:rPr>
     </w:lvl>
   </w:abstractNum>
-  <w:abstractNum w:abstractNumId="3" w15:restartNumberingAfterBreak="0">
+  <w:abstractNum w:abstractNumId="7" w15:restartNumberingAfterBreak="0">
+    <w:nsid w:val="5ABA5B98"/>
+    <w:multiLevelType w:val="hybridMultilevel"/>
+    <w:tmpl w:val="3DE03A78"/>
+    <w:lvl w:ilvl="0" w:tplc="042A0001">
+      <w:start w:val="1"/>
+      <w:numFmt w:val="bullet"/>
+      <w:lvlText w:val=""/>
+      <w:lvlJc w:val="left"/>
+      <w:pPr>
+        <w:ind w:left="720" w:hanging="360"/>
+      </w:pPr>
+      <w:rPr>
+        <w:rFonts w:ascii="Symbol" w:hAnsi="Symbol" w:hint="default"/>
+      </w:rPr>
+    </w:lvl>
+    <w:lvl w:ilvl="1" w:tplc="042A0003" w:tentative="1">
+      <w:start w:val="1"/>
+      <w:numFmt w:val="bullet"/>
+      <w:lvlText w:val="o"/>
+      <w:lvlJc w:val="left"/>
+      <w:pPr>
+        <w:ind w:left="1440" w:hanging="360"/>
+      </w:pPr>
+      <w:rPr>
+        <w:rFonts w:ascii="Courier New" w:hAnsi="Courier New" w:cs="Courier New" w:hint="default"/>
+      </w:rPr>
+    </w:lvl>
+    <w:lvl w:ilvl="2" w:tplc="042A0005" w:tentative="1">
+      <w:start w:val="1"/>
+      <w:numFmt w:val="bullet"/>
+      <w:lvlText w:val=""/>
+      <w:lvlJc w:val="left"/>
+      <w:pPr>
+        <w:ind w:left="2160" w:hanging="360"/>
+      </w:pPr>
+      <w:rPr>
+        <w:rFonts w:ascii="Wingdings" w:hAnsi="Wingdings" w:hint="default"/>
+      </w:rPr>
+    </w:lvl>
+    <w:lvl w:ilvl="3" w:tplc="042A0001" w:tentative="1">
+      <w:start w:val="1"/>
+      <w:numFmt w:val="bullet"/>
+      <w:lvlText w:val=""/>
+      <w:lvlJc w:val="left"/>
+      <w:pPr>
+        <w:ind w:left="2880" w:hanging="360"/>
+      </w:pPr>
+      <w:rPr>
+        <w:rFonts w:ascii="Symbol" w:hAnsi="Symbol" w:hint="default"/>
+      </w:rPr>
+    </w:lvl>
+    <w:lvl w:ilvl="4" w:tplc="042A0003" w:tentative="1">
+      <w:start w:val="1"/>
+      <w:numFmt w:val="bullet"/>
+      <w:lvlText w:val="o"/>
+      <w:lvlJc w:val="left"/>
+      <w:pPr>
+        <w:ind w:left="3600" w:hanging="360"/>
+      </w:pPr>
+      <w:rPr>
+        <w:rFonts w:ascii="Courier New" w:hAnsi="Courier New" w:cs="Courier New" w:hint="default"/>
+      </w:rPr>
+    </w:lvl>
+    <w:lvl w:ilvl="5" w:tplc="042A0005" w:tentative="1">
+      <w:start w:val="1"/>
+      <w:numFmt w:val="bullet"/>
+      <w:lvlText w:val=""/>
+      <w:lvlJc w:val="left"/>
+      <w:pPr>
+        <w:ind w:left="4320" w:hanging="360"/>
+      </w:pPr>
+      <w:rPr>
+        <w:rFonts w:ascii="Wingdings" w:hAnsi="Wingdings" w:hint="default"/>
+      </w:rPr>
+    </w:lvl>
+    <w:lvl w:ilvl="6" w:tplc="042A0001" w:tentative="1">
+      <w:start w:val="1"/>
+      <w:numFmt w:val="bullet"/>
+      <w:lvlText w:val=""/>
+      <w:lvlJc w:val="left"/>
+      <w:pPr>
+        <w:ind w:left="5040" w:hanging="360"/>
+      </w:pPr>
+      <w:rPr>
+        <w:rFonts w:ascii="Symbol" w:hAnsi="Symbol" w:hint="default"/>
+      </w:rPr>
+    </w:lvl>
+    <w:lvl w:ilvl="7" w:tplc="042A0003" w:tentative="1">
+      <w:start w:val="1"/>
+      <w:numFmt w:val="bullet"/>
+      <w:lvlText w:val="o"/>
+      <w:lvlJc w:val="left"/>
+      <w:pPr>
+        <w:ind w:left="5760" w:hanging="360"/>
+      </w:pPr>
+      <w:rPr>
+        <w:rFonts w:ascii="Courier New" w:hAnsi="Courier New" w:cs="Courier New" w:hint="default"/>
+      </w:rPr>
+    </w:lvl>
+    <w:lvl w:ilvl="8" w:tplc="042A0005" w:tentative="1">
+      <w:start w:val="1"/>
+      <w:numFmt w:val="bullet"/>
+      <w:lvlText w:val=""/>
+      <w:lvlJc w:val="left"/>
+      <w:pPr>
+        <w:ind w:left="6480" w:hanging="360"/>
+      </w:pPr>
+      <w:rPr>
+        <w:rFonts w:ascii="Wingdings" w:hAnsi="Wingdings" w:hint="default"/>
+      </w:rPr>
+    </w:lvl>
+  </w:abstractNum>
+  <w:abstractNum w:abstractNumId="8" w15:restartNumberingAfterBreak="0">
     <w:nsid w:val="5D4278CE"/>
     <w:multiLevelType w:val="hybridMultilevel"/>
     <w:tmpl w:val="8586EB34"/>
@@ -2363,23 +3809,154 @@
       </w:rPr>
     </w:lvl>
   </w:abstractNum>
+  <w:abstractNum w:abstractNumId="9" w15:restartNumberingAfterBreak="0">
+    <w:nsid w:val="799C2751"/>
+    <w:multiLevelType w:val="hybridMultilevel"/>
+    <w:tmpl w:val="FFEEE0DA"/>
+    <w:lvl w:ilvl="0" w:tplc="042A0001">
+      <w:start w:val="1"/>
+      <w:numFmt w:val="bullet"/>
+      <w:lvlText w:val=""/>
+      <w:lvlJc w:val="left"/>
+      <w:pPr>
+        <w:ind w:left="720" w:hanging="360"/>
+      </w:pPr>
+      <w:rPr>
+        <w:rFonts w:ascii="Symbol" w:hAnsi="Symbol" w:hint="default"/>
+      </w:rPr>
+    </w:lvl>
+    <w:lvl w:ilvl="1" w:tplc="042A0003" w:tentative="1">
+      <w:start w:val="1"/>
+      <w:numFmt w:val="bullet"/>
+      <w:lvlText w:val="o"/>
+      <w:lvlJc w:val="left"/>
+      <w:pPr>
+        <w:ind w:left="1440" w:hanging="360"/>
+      </w:pPr>
+      <w:rPr>
+        <w:rFonts w:ascii="Courier New" w:hAnsi="Courier New" w:cs="Courier New" w:hint="default"/>
+      </w:rPr>
+    </w:lvl>
+    <w:lvl w:ilvl="2" w:tplc="042A0005" w:tentative="1">
+      <w:start w:val="1"/>
+      <w:numFmt w:val="bullet"/>
+      <w:lvlText w:val=""/>
+      <w:lvlJc w:val="left"/>
+      <w:pPr>
+        <w:ind w:left="2160" w:hanging="360"/>
+      </w:pPr>
+      <w:rPr>
+        <w:rFonts w:ascii="Wingdings" w:hAnsi="Wingdings" w:hint="default"/>
+      </w:rPr>
+    </w:lvl>
+    <w:lvl w:ilvl="3" w:tplc="042A0001" w:tentative="1">
+      <w:start w:val="1"/>
+      <w:numFmt w:val="bullet"/>
+      <w:lvlText w:val=""/>
+      <w:lvlJc w:val="left"/>
+      <w:pPr>
+        <w:ind w:left="2880" w:hanging="360"/>
+      </w:pPr>
+      <w:rPr>
+        <w:rFonts w:ascii="Symbol" w:hAnsi="Symbol" w:hint="default"/>
+      </w:rPr>
+    </w:lvl>
+    <w:lvl w:ilvl="4" w:tplc="042A0003" w:tentative="1">
+      <w:start w:val="1"/>
+      <w:numFmt w:val="bullet"/>
+      <w:lvlText w:val="o"/>
+      <w:lvlJc w:val="left"/>
+      <w:pPr>
+        <w:ind w:left="3600" w:hanging="360"/>
+      </w:pPr>
+      <w:rPr>
+        <w:rFonts w:ascii="Courier New" w:hAnsi="Courier New" w:cs="Courier New" w:hint="default"/>
+      </w:rPr>
+    </w:lvl>
+    <w:lvl w:ilvl="5" w:tplc="042A0005" w:tentative="1">
+      <w:start w:val="1"/>
+      <w:numFmt w:val="bullet"/>
+      <w:lvlText w:val=""/>
+      <w:lvlJc w:val="left"/>
+      <w:pPr>
+        <w:ind w:left="4320" w:hanging="360"/>
+      </w:pPr>
+      <w:rPr>
+        <w:rFonts w:ascii="Wingdings" w:hAnsi="Wingdings" w:hint="default"/>
+      </w:rPr>
+    </w:lvl>
+    <w:lvl w:ilvl="6" w:tplc="042A0001" w:tentative="1">
+      <w:start w:val="1"/>
+      <w:numFmt w:val="bullet"/>
+      <w:lvlText w:val=""/>
+      <w:lvlJc w:val="left"/>
+      <w:pPr>
+        <w:ind w:left="5040" w:hanging="360"/>
+      </w:pPr>
+      <w:rPr>
+        <w:rFonts w:ascii="Symbol" w:hAnsi="Symbol" w:hint="default"/>
+      </w:rPr>
+    </w:lvl>
+    <w:lvl w:ilvl="7" w:tplc="042A0003" w:tentative="1">
+      <w:start w:val="1"/>
+      <w:numFmt w:val="bullet"/>
+      <w:lvlText w:val="o"/>
+      <w:lvlJc w:val="left"/>
+      <w:pPr>
+        <w:ind w:left="5760" w:hanging="360"/>
+      </w:pPr>
+      <w:rPr>
+        <w:rFonts w:ascii="Courier New" w:hAnsi="Courier New" w:cs="Courier New" w:hint="default"/>
+      </w:rPr>
+    </w:lvl>
+    <w:lvl w:ilvl="8" w:tplc="042A0005" w:tentative="1">
+      <w:start w:val="1"/>
+      <w:numFmt w:val="bullet"/>
+      <w:lvlText w:val=""/>
+      <w:lvlJc w:val="left"/>
+      <w:pPr>
+        <w:ind w:left="6480" w:hanging="360"/>
+      </w:pPr>
+      <w:rPr>
+        <w:rFonts w:ascii="Wingdings" w:hAnsi="Wingdings" w:hint="default"/>
+      </w:rPr>
+    </w:lvl>
+  </w:abstractNum>
   <w:num w:numId="1">
+    <w:abstractNumId w:val="1"/>
+  </w:num>
+  <w:num w:numId="2">
+    <w:abstractNumId w:val="8"/>
+  </w:num>
+  <w:num w:numId="3">
+    <w:abstractNumId w:val="6"/>
+  </w:num>
+  <w:num w:numId="4">
+    <w:abstractNumId w:val="5"/>
+  </w:num>
+  <w:num w:numId="5">
+    <w:abstractNumId w:val="3"/>
+  </w:num>
+  <w:num w:numId="6">
+    <w:abstractNumId w:val="4"/>
+  </w:num>
+  <w:num w:numId="7">
+    <w:abstractNumId w:val="2"/>
+  </w:num>
+  <w:num w:numId="8">
     <w:abstractNumId w:val="0"/>
   </w:num>
-  <w:num w:numId="2">
-    <w:abstractNumId w:val="3"/>
+  <w:num w:numId="9">
+    <w:abstractNumId w:val="9"/>
   </w:num>
-  <w:num w:numId="3">
-    <w:abstractNumId w:val="2"/>
-  </w:num>
-  <w:num w:numId="4">
-    <w:abstractNumId w:val="1"/>
+  <w:num w:numId="10">
+    <w:abstractNumId w:val="7"/>
   </w:num>
 </w:numbering>
 </file>
 
 <file path=word/styles.xml><?xml version="1.0" encoding="utf-8"?>
-<w:styles xmlns:mc="http://schemas.openxmlformats.org/markup-compatibility/2006" xmlns:r="http://schemas.openxmlformats.org/officeDocument/2006/relationships" xmlns:w="http://schemas.openxmlformats.org/wordprocessingml/2006/main" xmlns:w14="http://schemas.microsoft.com/office/word/2010/wordml" xmlns:w15="http://schemas.microsoft.com/office/word/2012/wordml" xmlns:w16se="http://schemas.microsoft.com/office/word/2015/wordml/symex" mc:Ignorable="w14 w15 w16se">
+<w:styles xmlns:mc="http://schemas.openxmlformats.org/markup-compatibility/2006" xmlns:r="http://schemas.openxmlformats.org/officeDocument/2006/relationships" xmlns:w="http://schemas.openxmlformats.org/wordprocessingml/2006/main" xmlns:w14="http://schemas.microsoft.com/office/word/2010/wordml" xmlns:w15="http://schemas.microsoft.com/office/word/2012/wordml" xmlns:w16cex="http://schemas.microsoft.com/office/word/2018/wordml/cex" xmlns:w16cid="http://schemas.microsoft.com/office/word/2016/wordml/cid" xmlns:w16="http://schemas.microsoft.com/office/word/2018/wordml" xmlns:w16sdtdh="http://schemas.microsoft.com/office/word/2020/wordml/sdtdatahash" xmlns:w16se="http://schemas.microsoft.com/office/word/2015/wordml/symex" mc:Ignorable="w14 w15 w16se w16cid w16 w16cex w16sdtdh">
   <w:docDefaults>
     <w:rPrDefault>
       <w:rPr>
@@ -2395,7 +3972,7 @@
       </w:pPr>
     </w:pPrDefault>
   </w:docDefaults>
-  <w:latentStyles w:defLockedState="0" w:defUIPriority="99" w:defSemiHidden="0" w:defUnhideWhenUsed="0" w:defQFormat="0" w:count="371">
+  <w:latentStyles w:defLockedState="0" w:defUIPriority="99" w:defSemiHidden="0" w:defUnhideWhenUsed="0" w:defQFormat="0" w:count="376">
     <w:lsdException w:name="Normal" w:uiPriority="0" w:qFormat="1"/>
     <w:lsdException w:name="heading 1" w:uiPriority="0" w:qFormat="1"/>
     <w:lsdException w:name="heading 2" w:semiHidden="1" w:uiPriority="0" w:unhideWhenUsed="1" w:qFormat="1"/>
@@ -2767,6 +4344,11 @@
     <w:lsdException w:name="List Table 5 Dark Accent 6" w:uiPriority="50"/>
     <w:lsdException w:name="List Table 6 Colorful Accent 6" w:uiPriority="51"/>
     <w:lsdException w:name="List Table 7 Colorful Accent 6" w:uiPriority="52"/>
+    <w:lsdException w:name="Mention" w:semiHidden="1" w:unhideWhenUsed="1"/>
+    <w:lsdException w:name="Smart Hyperlink" w:semiHidden="1" w:unhideWhenUsed="1"/>
+    <w:lsdException w:name="Hashtag" w:semiHidden="1" w:unhideWhenUsed="1"/>
+    <w:lsdException w:name="Unresolved Mention" w:semiHidden="1" w:unhideWhenUsed="1"/>
+    <w:lsdException w:name="Smart Link" w:semiHidden="1" w:unhideWhenUsed="1"/>
   </w:latentStyles>
   <w:style w:type="paragraph" w:default="1" w:styleId="Normal">
     <w:name w:val="Normal"/>
@@ -3233,6 +4815,17 @@
       <w:lang w:val="vi-VN" w:eastAsia="en-US"/>
     </w:rPr>
   </w:style>
+  <w:style w:type="paragraph" w:styleId="ListParagraph">
+    <w:name w:val="List Paragraph"/>
+    <w:basedOn w:val="Normal"/>
+    <w:uiPriority w:val="34"/>
+    <w:qFormat/>
+    <w:rsid w:val="00EB580B"/>
+    <w:pPr>
+      <w:ind w:left="720"/>
+      <w:contextualSpacing/>
+    </w:pPr>
+  </w:style>
 </w:styles>
 </file>
 

</xml_diff>